<commit_message>
Ya guarda en bbdd pero no el sexo
</commit_message>
<xml_diff>
--- a/Proyecto2_IW/Otros/Bibliografia.docx
+++ b/Proyecto2_IW/Otros/Bibliografia.docx
@@ -275,6 +275,7 @@
       <w:pPr>
         <w:jc w:val="both"/>
         <w:rPr>
+          <w:rStyle w:val="Hipervnculo"/>
           <w:rFonts w:ascii="Arial" w:hAnsi="Arial" w:cs="Arial"/>
           <w:sz w:val="24"/>
           <w:szCs w:val="24"/>
@@ -291,6 +292,154 @@
           <w:t>https://www.youtube.com/watch?v=VAkKb8lTd-Q</w:t>
         </w:r>
       </w:hyperlink>
+    </w:p>
+    <w:p>
+      <w:pPr>
+        <w:jc w:val="both"/>
+        <w:rPr>
+          <w:rStyle w:val="Hipervnculo"/>
+          <w:rFonts w:ascii="Arial" w:hAnsi="Arial" w:cs="Arial"/>
+          <w:b/>
+          <w:bCs/>
+          <w:i/>
+          <w:iCs/>
+          <w:color w:val="FF0000"/>
+          <w:sz w:val="28"/>
+          <w:szCs w:val="28"/>
+          <w:u w:val="none"/>
+        </w:rPr>
+      </w:pPr>
+      <w:proofErr w:type="spellStart"/>
+      <w:r>
+        <w:rPr>
+          <w:rStyle w:val="Hipervnculo"/>
+          <w:rFonts w:ascii="Arial" w:hAnsi="Arial" w:cs="Arial"/>
+          <w:b/>
+          <w:bCs/>
+          <w:i/>
+          <w:iCs/>
+          <w:color w:val="FF0000"/>
+          <w:sz w:val="28"/>
+          <w:szCs w:val="28"/>
+          <w:u w:val="none"/>
+        </w:rPr>
+        <w:t>Cannot</w:t>
+      </w:r>
+      <w:proofErr w:type="spellEnd"/>
+      <w:r>
+        <w:rPr>
+          <w:rStyle w:val="Hipervnculo"/>
+          <w:rFonts w:ascii="Arial" w:hAnsi="Arial" w:cs="Arial"/>
+          <w:b/>
+          <w:bCs/>
+          <w:i/>
+          <w:iCs/>
+          <w:color w:val="FF0000"/>
+          <w:sz w:val="28"/>
+          <w:szCs w:val="28"/>
+          <w:u w:val="none"/>
+        </w:rPr>
+        <w:t xml:space="preserve"> </w:t>
+      </w:r>
+      <w:proofErr w:type="spellStart"/>
+      <w:r>
+        <w:rPr>
+          <w:rStyle w:val="Hipervnculo"/>
+          <w:rFonts w:ascii="Arial" w:hAnsi="Arial" w:cs="Arial"/>
+          <w:b/>
+          <w:bCs/>
+          <w:i/>
+          <w:iCs/>
+          <w:color w:val="FF0000"/>
+          <w:sz w:val="28"/>
+          <w:szCs w:val="28"/>
+          <w:u w:val="none"/>
+        </w:rPr>
+        <w:t>assign</w:t>
+      </w:r>
+      <w:proofErr w:type="spellEnd"/>
+      <w:r>
+        <w:rPr>
+          <w:rStyle w:val="Hipervnculo"/>
+          <w:rFonts w:ascii="Arial" w:hAnsi="Arial" w:cs="Arial"/>
+          <w:b/>
+          <w:bCs/>
+          <w:i/>
+          <w:iCs/>
+          <w:color w:val="FF0000"/>
+          <w:sz w:val="28"/>
+          <w:szCs w:val="28"/>
+          <w:u w:val="none"/>
+        </w:rPr>
+        <w:t xml:space="preserve"> </w:t>
+      </w:r>
+      <w:proofErr w:type="spellStart"/>
+      <w:r>
+        <w:rPr>
+          <w:rStyle w:val="Hipervnculo"/>
+          <w:rFonts w:ascii="Arial" w:hAnsi="Arial" w:cs="Arial"/>
+          <w:b/>
+          <w:bCs/>
+          <w:i/>
+          <w:iCs/>
+          <w:color w:val="FF0000"/>
+          <w:sz w:val="28"/>
+          <w:szCs w:val="28"/>
+          <w:u w:val="none"/>
+        </w:rPr>
+        <w:t>must</w:t>
+      </w:r>
+      <w:proofErr w:type="spellEnd"/>
+      <w:r>
+        <w:rPr>
+          <w:rStyle w:val="Hipervnculo"/>
+          <w:rFonts w:ascii="Arial" w:hAnsi="Arial" w:cs="Arial"/>
+          <w:b/>
+          <w:bCs/>
+          <w:i/>
+          <w:iCs/>
+          <w:color w:val="FF0000"/>
+          <w:sz w:val="28"/>
+          <w:szCs w:val="28"/>
+          <w:u w:val="none"/>
+        </w:rPr>
+        <w:t xml:space="preserve"> be a </w:t>
+      </w:r>
+      <w:proofErr w:type="spellStart"/>
+      <w:r>
+        <w:rPr>
+          <w:rStyle w:val="Hipervnculo"/>
+          <w:rFonts w:ascii="Arial" w:hAnsi="Arial" w:cs="Arial"/>
+          <w:b/>
+          <w:bCs/>
+          <w:i/>
+          <w:iCs/>
+          <w:color w:val="FF0000"/>
+          <w:sz w:val="28"/>
+          <w:szCs w:val="28"/>
+          <w:u w:val="none"/>
+        </w:rPr>
+        <w:t>instance</w:t>
+      </w:r>
+      <w:proofErr w:type="spellEnd"/>
+    </w:p>
+    <w:p>
+      <w:pPr>
+        <w:jc w:val="both"/>
+        <w:rPr>
+          <w:rFonts w:ascii="Arial" w:hAnsi="Arial" w:cs="Arial"/>
+          <w:sz w:val="24"/>
+          <w:szCs w:val="24"/>
+        </w:rPr>
+      </w:pPr>
+      <w:r>
+        <w:rPr>
+          <w:rFonts w:ascii="Arial" w:hAnsi="Arial" w:cs="Arial"/>
+          <w:sz w:val="24"/>
+          <w:szCs w:val="24"/>
+        </w:rPr>
+        <w:t>https://es.stackoverflow.com/questions/30744/cannot-assign-1-cliente-tipo-cliente-must-be-a-tipocliente-instance</w:t>
+      </w:r>
     </w:p>
     <w:p>
       <w:pPr>

</xml_diff>